<commit_message>
Installer preview copy error fix. Report setup preview images changed. Polygon numbers in reports unicode encoding fix trial.
</commit_message>
<xml_diff>
--- a/doc/usermanual.docx
+++ b/doc/usermanual.docx
@@ -2229,6 +2229,9 @@
       </w:r>
       <w:r>
         <w:t>Run “install</w:t>
+      </w:r>
+      <w:r>
+        <w:t>”</w:t>
       </w:r>
       <w:r>
         <w:t xml:space="preserve"> to run the installation. Installation dialog is simple and straightforward. (Optionally) Choose the directory to for the software to be installed, the local image directory where images from online camera networks will be downloaded when using the software and the directory where analysis results will be saved when using the software.</w:t>
@@ -9880,8 +9883,13 @@
         <w:jc w:val="both"/>
       </w:pPr>
       <w:r>
-        <w:t>Generate Report</w:t>
-      </w:r>
+        <w:t xml:space="preserve">Generate </w:t>
+      </w:r>
+      <w:bookmarkStart w:id="30" w:name="_GoBack"/>
+      <w:r>
+        <w:t>Report</w:t>
+      </w:r>
+      <w:bookmarkEnd w:id="30"/>
     </w:p>
     <w:p>
       <w:pPr>
@@ -9926,8 +9934,8 @@
         <w:pStyle w:val="Heading3"/>
         <w:jc w:val="both"/>
       </w:pPr>
-      <w:bookmarkStart w:id="30" w:name="_Toc462707097"/>
-      <w:bookmarkEnd w:id="30"/>
+      <w:bookmarkStart w:id="31" w:name="_Toc462707097"/>
+      <w:bookmarkEnd w:id="31"/>
       <w:r>
         <w:t>Scenario</w:t>
       </w:r>
@@ -10037,8 +10045,8 @@
         <w:pStyle w:val="Heading3"/>
         <w:jc w:val="both"/>
       </w:pPr>
-      <w:bookmarkStart w:id="31" w:name="_Toc462707098"/>
-      <w:bookmarkEnd w:id="31"/>
+      <w:bookmarkStart w:id="32" w:name="_Toc462707098"/>
+      <w:bookmarkEnd w:id="32"/>
       <w:r>
         <w:t>Camera Networks</w:t>
       </w:r>
@@ -10301,8 +10309,8 @@
         <w:pStyle w:val="Heading3"/>
         <w:jc w:val="both"/>
       </w:pPr>
-      <w:bookmarkStart w:id="32" w:name="_Toc462707099"/>
-      <w:bookmarkEnd w:id="32"/>
+      <w:bookmarkStart w:id="33" w:name="_Toc462707099"/>
+      <w:bookmarkEnd w:id="33"/>
       <w:r>
         <w:t>Tools</w:t>
       </w:r>
@@ -10559,8 +10567,6 @@
       <w:r>
         <w:t xml:space="preserve"> This setting is only available in Linux operation systems.</w:t>
       </w:r>
-      <w:bookmarkStart w:id="33" w:name="_GoBack"/>
-      <w:bookmarkEnd w:id="33"/>
     </w:p>
     <w:p>
       <w:pPr>
@@ -12190,14 +12196,9 @@
       <w:r>
         <w:t xml:space="preserve">option enables/disables </w:t>
       </w:r>
-      <w:proofErr w:type="gramStart"/>
-      <w:r>
-        <w:t xml:space="preserve">the </w:t>
-      </w:r>
-      <w:r>
-        <w:t xml:space="preserve"> generation</w:t>
-      </w:r>
-      <w:proofErr w:type="gramEnd"/>
+      <w:r>
+        <w:t>the generation</w:t>
+      </w:r>
       <w:r>
         <w:t xml:space="preserve"> of </w:t>
       </w:r>
@@ -15572,12 +15573,117 @@
           <w:iCs/>
         </w:rPr>
       </w:pPr>
+      <w:proofErr w:type="spellStart"/>
       <w:r>
         <w:rPr>
           <w:iCs/>
-          <w:lang w:val="fi-FI"/>
-        </w:rPr>
-        <w:t xml:space="preserve">Peltoniemi, M., Aurela, M., Böttcher, K., Kolari, P., Loehr, J., Karhu, J., Linkosalmi, M., Tanis, C.M., Tuovinen, J.-P., Arslan, A.N., 2017. </w:t>
+        </w:rPr>
+        <w:t>Peltoniemi</w:t>
+      </w:r>
+      <w:proofErr w:type="spellEnd"/>
+      <w:r>
+        <w:rPr>
+          <w:iCs/>
+        </w:rPr>
+        <w:t xml:space="preserve">, M., </w:t>
+      </w:r>
+      <w:proofErr w:type="spellStart"/>
+      <w:r>
+        <w:rPr>
+          <w:iCs/>
+        </w:rPr>
+        <w:t>Aurela</w:t>
+      </w:r>
+      <w:proofErr w:type="spellEnd"/>
+      <w:r>
+        <w:rPr>
+          <w:iCs/>
+        </w:rPr>
+        <w:t xml:space="preserve">, M., </w:t>
+      </w:r>
+      <w:proofErr w:type="spellStart"/>
+      <w:r>
+        <w:rPr>
+          <w:iCs/>
+        </w:rPr>
+        <w:t>Böttcher</w:t>
+      </w:r>
+      <w:proofErr w:type="spellEnd"/>
+      <w:r>
+        <w:rPr>
+          <w:iCs/>
+        </w:rPr>
+        <w:t xml:space="preserve">, K., </w:t>
+      </w:r>
+      <w:proofErr w:type="spellStart"/>
+      <w:r>
+        <w:rPr>
+          <w:iCs/>
+        </w:rPr>
+        <w:t>Kolari</w:t>
+      </w:r>
+      <w:proofErr w:type="spellEnd"/>
+      <w:r>
+        <w:rPr>
+          <w:iCs/>
+        </w:rPr>
+        <w:t xml:space="preserve">, P., </w:t>
+      </w:r>
+      <w:proofErr w:type="spellStart"/>
+      <w:r>
+        <w:rPr>
+          <w:iCs/>
+        </w:rPr>
+        <w:t>Loehr</w:t>
+      </w:r>
+      <w:proofErr w:type="spellEnd"/>
+      <w:r>
+        <w:rPr>
+          <w:iCs/>
+        </w:rPr>
+        <w:t xml:space="preserve">, J., Karhu, J., </w:t>
+      </w:r>
+      <w:proofErr w:type="spellStart"/>
+      <w:r>
+        <w:rPr>
+          <w:iCs/>
+        </w:rPr>
+        <w:t>Linkosalmi</w:t>
+      </w:r>
+      <w:proofErr w:type="spellEnd"/>
+      <w:r>
+        <w:rPr>
+          <w:iCs/>
+        </w:rPr>
+        <w:t xml:space="preserve">, M., Tanis, C.M., </w:t>
+      </w:r>
+      <w:proofErr w:type="spellStart"/>
+      <w:r>
+        <w:rPr>
+          <w:iCs/>
+        </w:rPr>
+        <w:t>Tuovinen</w:t>
+      </w:r>
+      <w:proofErr w:type="spellEnd"/>
+      <w:r>
+        <w:rPr>
+          <w:iCs/>
+        </w:rPr>
+        <w:t xml:space="preserve">, J.-P., </w:t>
+      </w:r>
+      <w:proofErr w:type="spellStart"/>
+      <w:r>
+        <w:rPr>
+          <w:iCs/>
+        </w:rPr>
+        <w:t>Arslan</w:t>
+      </w:r>
+      <w:proofErr w:type="spellEnd"/>
+      <w:r>
+        <w:rPr>
+          <w:iCs/>
+        </w:rPr>
+        <w:t xml:space="preserve">, A.N., 2017. </w:t>
       </w:r>
       <w:r>
         <w:rPr>
@@ -16006,7 +16112,7 @@
                               <w:sz w:val="16"/>
                               <w:szCs w:val="28"/>
                             </w:rPr>
-                            <w:t>14</w:t>
+                            <w:t>16.10</w:t>
                           </w:r>
                           <w:r>
                             <w:rPr>
@@ -16014,7 +16120,7 @@
                               <w:sz w:val="16"/>
                               <w:szCs w:val="28"/>
                             </w:rPr>
-                            <w:t>.09.2017 - Version 0.15.</w:t>
+                            <w:t>.2017 - Version 0.15.</w:t>
                           </w:r>
                           <w:r>
                             <w:rPr>
@@ -16022,7 +16128,7 @@
                               <w:sz w:val="16"/>
                               <w:szCs w:val="28"/>
                             </w:rPr>
-                            <w:t>1</w:t>
+                            <w:t>2</w:t>
                           </w:r>
                           <w:r>
                             <w:rPr>
@@ -16050,7 +16156,7 @@
                             <w:rPr>
                               <w:noProof/>
                             </w:rPr>
-                            <w:t>28</w:t>
+                            <w:t>17</w:t>
                           </w:r>
                           <w:r>
                             <w:fldChar w:fldCharType="end"/>
@@ -16126,7 +16232,7 @@
                         <w:sz w:val="16"/>
                         <w:szCs w:val="28"/>
                       </w:rPr>
-                      <w:t>14</w:t>
+                      <w:t>16.10</w:t>
                     </w:r>
                     <w:r>
                       <w:rPr>
@@ -16134,7 +16240,7 @@
                         <w:sz w:val="16"/>
                         <w:szCs w:val="28"/>
                       </w:rPr>
-                      <w:t>.09.2017 - Version 0.15.</w:t>
+                      <w:t>.2017 - Version 0.15.</w:t>
                     </w:r>
                     <w:r>
                       <w:rPr>
@@ -16142,7 +16248,7 @@
                         <w:sz w:val="16"/>
                         <w:szCs w:val="28"/>
                       </w:rPr>
-                      <w:t>1</w:t>
+                      <w:t>2</w:t>
                     </w:r>
                     <w:r>
                       <w:rPr>
@@ -16170,7 +16276,7 @@
                       <w:rPr>
                         <w:noProof/>
                       </w:rPr>
-                      <w:t>28</w:t>
+                      <w:t>17</w:t>
                     </w:r>
                     <w:r>
                       <w:fldChar w:fldCharType="end"/>
@@ -19976,7 +20082,7 @@
 </file>
 
 <file path=customXml/itemProps1.xml><?xml version="1.0" encoding="utf-8"?>
-<ds:datastoreItem xmlns:ds="http://schemas.openxmlformats.org/officeDocument/2006/customXml" ds:itemID="{288D5261-9F14-4B37-BF07-C41A87D882CD}">
+<ds:datastoreItem xmlns:ds="http://schemas.openxmlformats.org/officeDocument/2006/customXml" ds:itemID="{AB51D4C8-F1C0-4889-B82B-9FB0E0C6F0ED}">
   <ds:schemaRefs>
     <ds:schemaRef ds:uri="http://schemas.openxmlformats.org/officeDocument/2006/bibliography"/>
   </ds:schemaRefs>

</xml_diff>